<commit_message>
updated monitor model transform documentation
</commit_message>
<xml_diff>
--- a/TA2/Model_Transformations/Monitor/Collins_CASE_TA2_Monitor_Transform.docx
+++ b/TA2/Model_Transformations/Monitor/Collins_CASE_TA2_Monitor_Transform.docx
@@ -637,7 +637,13 @@
         <w:t xml:space="preserve"> to </w:t>
       </w:r>
       <w:r>
-        <w:t xml:space="preserve">provide an alert when a policy on the connection’s data has been violated (or alternatively, satisfied).  It is not the monitor’s job to filter the data or handle the policy violation in any way, other than to signal an alert.  </w:t>
+        <w:t xml:space="preserve">provide an alert when a policy on the connection’s data has been violated (or alternatively, satisfied).  </w:t>
+      </w:r>
+      <w:r>
+        <w:t xml:space="preserve">In addition to signaling an alert when the monitor policy has been violated, the monitor can also be used as a gate to prevent data from propagating. </w:t>
+      </w:r>
+      <w:r>
+        <w:t xml:space="preserve">  </w:t>
       </w:r>
       <w:r>
         <w:t xml:space="preserve"> </w:t>
@@ -658,10 +664,7 @@
         <w:t xml:space="preserve"> component type that is inserted into the model will be the same component type as the </w:t>
       </w:r>
       <w:r>
-        <w:t>connection source</w:t>
-      </w:r>
-      <w:r>
-        <w:t xml:space="preserve">, with two exceptions: (1) </w:t>
+        <w:t xml:space="preserve">connection source, with two exceptions: (1) </w:t>
       </w:r>
       <w:proofErr w:type="gramStart"/>
       <w:r>
@@ -669,10 +672,7 @@
       </w:r>
       <w:proofErr w:type="gramEnd"/>
       <w:r>
-        <w:t xml:space="preserve"> the destination component is a thread group, the filter will be a thread.  (2) If the destination component is a process containing a single thread, the filter will also be a process containing a single thread.  The latter supports the seL4 representation of components, in which each thread runs in its own address space.  Note that for System Build, the filter must be a software component (either a thread or proc</w:t>
-      </w:r>
-      <w:r>
-        <w:t>ess containing a single thread)</w:t>
+        <w:t xml:space="preserve"> the destination component is a thread group, the filter will be a thread.  (2) If the destination component is a process containing a single thread, the filter will also be a process containing a single thread.  The latter supports the seL4 representation of components, in which each thread runs in its own address space.  Note that for System Build, the filter must be a software component (either a thread or process containing a single thread)</w:t>
       </w:r>
       <w:r>
         <w:t>.</w:t>
@@ -689,10 +689,10 @@
         </w:rPr>
         <w:lastRenderedPageBreak/>
         <w:drawing>
-          <wp:inline distT="0" distB="0" distL="0" distR="0" wp14:anchorId="5CDC6BB1" wp14:editId="45CF37A0">
-            <wp:extent cx="4610100" cy="1378105"/>
+          <wp:inline distT="0" distB="0" distL="0" distR="0" wp14:anchorId="5F910553" wp14:editId="153AA336">
+            <wp:extent cx="5153025" cy="1829985"/>
             <wp:effectExtent l="0" t="0" r="0" b="0"/>
-            <wp:docPr id="3" name="Picture 3"/>
+            <wp:docPr id="2" name="Picture 2"/>
             <wp:cNvGraphicFramePr>
               <a:graphicFrameLocks xmlns:a="http://schemas.openxmlformats.org/drawingml/2006/main" noChangeAspect="1"/>
             </wp:cNvGraphicFramePr>
@@ -712,7 +712,7 @@
                   <pic:spPr>
                     <a:xfrm>
                       <a:off x="0" y="0"/>
-                      <a:ext cx="4660582" cy="1393196"/>
+                      <a:ext cx="5172046" cy="1836740"/>
                     </a:xfrm>
                     <a:prstGeom prst="rect">
                       <a:avLst/>
@@ -771,13 +771,7 @@
     </w:p>
     <w:p>
       <w:r>
-        <w:t xml:space="preserve">A </w:t>
-      </w:r>
-      <w:r>
-        <w:t>monitor</w:t>
-      </w:r>
-      <w:r>
-        <w:t xml:space="preserve"> can be added to the following AADL components:</w:t>
+        <w:t>A monitor can be added to the following AADL components:</w:t>
       </w:r>
     </w:p>
     <w:p>
@@ -818,24 +812,18 @@
     </w:p>
     <w:p>
       <w:r>
-        <w:t>To insert a monitor</w:t>
-      </w:r>
-      <w:r>
-        <w:t xml:space="preserve">, select the connection in a component implementation that requires </w:t>
-      </w:r>
-      <w:r>
-        <w:t>monitoring</w:t>
-      </w:r>
-      <w:r>
-        <w:t xml:space="preserve"> (for example, in </w:t>
+        <w:t xml:space="preserve">To insert a monitor, select the connection in a component implementation that requires monitoring (for example, in </w:t>
       </w:r>
       <w:proofErr w:type="spellStart"/>
       <w:r>
-        <w:t>Producer_Consumer.aadl</w:t>
+        <w:t>Monitor</w:t>
+      </w:r>
+      <w:r>
+        <w:t>.aadl</w:t>
       </w:r>
       <w:proofErr w:type="spellEnd"/>
       <w:r>
-        <w:t xml:space="preserve">, select the c1 connection on line 55).  Note that currently the transformation can only be applied from within the OSATE text editor (future versions will enable applying the transformation from within the graphical editor).  In the main </w:t>
+        <w:t xml:space="preserve">, select the c1 connection on line 55).  Note that currently the transform can only be applied from within the OSATE text editor (future versions will enable applying the transformation from within the graphical editor).  In the main </w:t>
       </w:r>
       <w:proofErr w:type="spellStart"/>
       <w:r>
@@ -921,10 +909,11 @@
         <w:rPr>
           <w:noProof/>
         </w:rPr>
+        <w:lastRenderedPageBreak/>
         <w:drawing>
-          <wp:inline distT="0" distB="0" distL="0" distR="0" wp14:anchorId="562F46A1" wp14:editId="7A5842A8">
-            <wp:extent cx="4995333" cy="3311009"/>
-            <wp:effectExtent l="0" t="0" r="0" b="3810"/>
+          <wp:inline distT="0" distB="0" distL="0" distR="0" wp14:anchorId="13D10BC5" wp14:editId="14408AC7">
+            <wp:extent cx="4991100" cy="5457825"/>
+            <wp:effectExtent l="0" t="0" r="0" b="9525"/>
             <wp:docPr id="1" name="Picture 1"/>
             <wp:cNvGraphicFramePr>
               <a:graphicFrameLocks xmlns:a="http://schemas.openxmlformats.org/drawingml/2006/main" noChangeAspect="1"/>
@@ -945,7 +934,7 @@
                   <pic:spPr>
                     <a:xfrm>
                       <a:off x="0" y="0"/>
-                      <a:ext cx="5032478" cy="3335630"/>
+                      <a:ext cx="4991100" cy="5457825"/>
                     </a:xfrm>
                     <a:prstGeom prst="rect">
                       <a:avLst/>
@@ -1014,7 +1003,6 @@
     <w:p/>
     <w:p>
       <w:r>
-        <w:lastRenderedPageBreak/>
         <w:t xml:space="preserve">The </w:t>
       </w:r>
       <w:r>
@@ -1071,192 +1059,230 @@
       </w:r>
     </w:p>
     <w:p>
-      <w:bookmarkStart w:id="2" w:name="_GoBack"/>
-      <w:bookmarkEnd w:id="2"/>
+      <w:r>
+        <w:t xml:space="preserve">Runtime monitors </w:t>
+      </w:r>
+      <w:r>
+        <w:t xml:space="preserve">can be </w:t>
+      </w:r>
+      <w:r>
+        <w:rPr>
+          <w:i/>
+        </w:rPr>
+        <w:t>latched</w:t>
+      </w:r>
+      <w:r>
+        <w:t xml:space="preserve">, meaning once the monitor policy has been violated the alert signal will remain high until the monitor is </w:t>
+      </w:r>
+      <w:r>
+        <w:rPr>
+          <w:i/>
+        </w:rPr>
+        <w:t>reset</w:t>
+      </w:r>
+      <w:r>
+        <w:t>.  A reset port can be added to the component by checking the box.  This will enable the dropdown box containing other ports in the model with which the monitor reset port can be connected.</w:t>
+      </w:r>
+      <w:r>
+        <w:t xml:space="preserve">  If a source reset port is selected, the monitor reset port will be of the </w:t>
+      </w:r>
+      <w:r>
+        <w:lastRenderedPageBreak/>
+        <w:t xml:space="preserve">same type (Data, Event, </w:t>
+      </w:r>
+      <w:proofErr w:type="gramStart"/>
+      <w:r>
+        <w:t>Event</w:t>
+      </w:r>
+      <w:proofErr w:type="gramEnd"/>
+      <w:r>
+        <w:t xml:space="preserve"> Data). </w:t>
+      </w:r>
+      <w:r>
+        <w:t xml:space="preserve">  It is not necessary to select a specific reset source port to add a reset port.</w:t>
+      </w:r>
     </w:p>
     <w:p>
       <w:r>
-        <w:t xml:space="preserve">The requirement drop-down box lists all of the cyber-requirements that have been imported from TA1 tools.  By specifying the cyber requirement that drives the </w:t>
-      </w:r>
-      <w:r>
-        <w:t>attestation</w:t>
-      </w:r>
-      <w:r>
-        <w:t xml:space="preserve"> transform, the appropriate assurance argument can be constructed for demonstrating the requirement was addressed correctly.  A requirement does not need to be selected to insert the </w:t>
-      </w:r>
-      <w:r>
-        <w:t>attestation manager</w:t>
-      </w:r>
-      <w:r>
-        <w:t>, but it is highly recommended for construction of the proper system assurance case.</w:t>
+        <w:t xml:space="preserve">Monitors typically function by comparing an observed signal with one or more reference signals.  The </w:t>
+      </w:r>
+      <w:r>
+        <w:rPr>
+          <w:i/>
+        </w:rPr>
+        <w:t>Reference port connections</w:t>
+      </w:r>
+      <w:r>
+        <w:t xml:space="preserve"> input provides the ability to create monitor reference ports, select a source component port to connect to, and provide a name for the reference port.</w:t>
       </w:r>
     </w:p>
     <w:p>
       <w:r>
-        <w:t>Fi</w:t>
-      </w:r>
-      <w:r>
-        <w:t xml:space="preserve">nally, the user may provide </w:t>
-      </w:r>
-      <w:r>
-        <w:t xml:space="preserve">an AGREE </w:t>
+        <w:t xml:space="preserve">The </w:t>
       </w:r>
       <w:r>
         <w:rPr>
           <w:i/>
         </w:rPr>
-        <w:t>guarantee</w:t>
-      </w:r>
-      <w:r>
-        <w:t xml:space="preserve"> statement</w:t>
-      </w:r>
-      <w:r>
-        <w:t>, which is a formal property the attestation manager asserts to always be true as long as stated assumptions on the environment are valid.  Specifying such a property</w:t>
-      </w:r>
-      <w:r>
-        <w:t xml:space="preserve"> is typically done by referring to the outgoing message on the </w:t>
-      </w:r>
-      <w:r>
-        <w:t>attestation manager</w:t>
-      </w:r>
-      <w:r>
-        <w:t xml:space="preserve">’s output port.  The message type will be the same as the </w:t>
-      </w:r>
-      <w:r>
-        <w:t>communication driver component’s out</w:t>
-      </w:r>
-      <w:r>
-        <w:t xml:space="preserve">put port.  Within the AGREE statement, the </w:t>
-      </w:r>
-      <w:r>
-        <w:t>attestation manager</w:t>
-      </w:r>
-      <w:r>
-        <w:t xml:space="preserve"> output port name</w:t>
-      </w:r>
-      <w:r>
-        <w:t xml:space="preserve"> can be referred to</w:t>
-      </w:r>
-      <w:r>
-        <w:t xml:space="preserve"> by </w:t>
-      </w:r>
-      <w:r>
-        <w:rPr>
-          <w:i/>
-        </w:rPr>
-        <w:t>am_&lt;</w:t>
-      </w:r>
-      <w:proofErr w:type="spellStart"/>
-      <w:r>
-        <w:rPr>
-          <w:i/>
-        </w:rPr>
-        <w:t>Comm_Driver_Feature_Name</w:t>
-      </w:r>
-      <w:proofErr w:type="spellEnd"/>
-      <w:r>
-        <w:rPr>
-          <w:i/>
-        </w:rPr>
-        <w:t>&gt;</w:t>
-      </w:r>
-      <w:r>
-        <w:rPr>
-          <w:i/>
-        </w:rPr>
-        <w:t>_out</w:t>
-      </w:r>
-      <w:r>
-        <w:t xml:space="preserve">.  For </w:t>
-      </w:r>
-      <w:r>
-        <w:t xml:space="preserve">the </w:t>
-      </w:r>
-      <w:r>
-        <w:t>example</w:t>
-      </w:r>
-      <w:r>
-        <w:t xml:space="preserve"> in</w:t>
-      </w:r>
-      <w:r>
-        <w:t xml:space="preserve"> </w:t>
-      </w:r>
-      <w:r>
-        <w:fldChar w:fldCharType="begin"/>
-      </w:r>
-      <w:r>
-        <w:instrText xml:space="preserve"> REF _Ref20142085 \h </w:instrText>
-      </w:r>
-      <w:r>
-        <w:fldChar w:fldCharType="separate"/>
-      </w:r>
-      <w:r>
-        <w:t xml:space="preserve">Figure </w:t>
-      </w:r>
-      <w:r>
-        <w:rPr>
-          <w:noProof/>
-        </w:rPr>
-        <w:t>1</w:t>
-      </w:r>
-      <w:r>
-        <w:fldChar w:fldCharType="end"/>
-      </w:r>
-      <w:r>
-        <w:t xml:space="preserve">, if the message </w:t>
-      </w:r>
-      <w:r>
-        <w:t>header</w:t>
-      </w:r>
-      <w:r>
-        <w:t xml:space="preserve"> on connection </w:t>
-      </w:r>
-      <w:r>
-        <w:rPr>
-          <w:rFonts w:ascii="Courier New" w:hAnsi="Courier New" w:cs="Courier New"/>
-        </w:rPr>
-        <w:t>c1</w:t>
-      </w:r>
-      <w:r>
-        <w:t xml:space="preserve"> has a field to indicate that the message source is trusted</w:t>
-      </w:r>
-      <w:r>
-        <w:t xml:space="preserve">, such as on line 16 of the </w:t>
-      </w:r>
-      <w:proofErr w:type="spellStart"/>
-      <w:r>
-        <w:t>CASE_Model_Transformations.aadl</w:t>
-      </w:r>
-      <w:proofErr w:type="spellEnd"/>
-      <w:r>
-        <w:t xml:space="preserve"> package (see </w:t>
-      </w:r>
-      <w:r>
-        <w:fldChar w:fldCharType="begin"/>
-      </w:r>
-      <w:r>
-        <w:instrText xml:space="preserve"> REF _Ref20142356 \h </w:instrText>
-      </w:r>
-      <w:r>
-        <w:fldChar w:fldCharType="separate"/>
-      </w:r>
-      <w:r>
-        <w:t xml:space="preserve">Figure </w:t>
-      </w:r>
-      <w:r>
-        <w:rPr>
-          <w:noProof/>
-        </w:rPr>
-        <w:t>3</w:t>
-      </w:r>
-      <w:r>
-        <w:fldChar w:fldCharType="end"/>
-      </w:r>
-      <w:r>
-        <w:t>):</w:t>
+        <w:t>Alert port connection</w:t>
+      </w:r>
+      <w:r>
+        <w:t xml:space="preserve"> dropdown box contains other ports in the model to connect the monitor alert port to.  The monitor alert port will be the same type as the destination alert port.  It is not necessary to select a specific alert destination port, in which case the monitor alert port will be an event data port with no data type.</w:t>
       </w:r>
     </w:p>
     <w:p>
+      <w:r>
+        <w:t xml:space="preserve">By selecting the </w:t>
+      </w:r>
+      <w:r>
+        <w:rPr>
+          <w:i/>
+        </w:rPr>
+        <w:t>Gate Observed connection</w:t>
+      </w:r>
+      <w:r>
+        <w:t xml:space="preserve"> checkbox, a monitor will be generated that</w:t>
+      </w:r>
+      <w:r>
+        <w:t xml:space="preserve"> does not </w:t>
+      </w:r>
+      <w:r>
+        <w:t>only listens on a specific connection, but routes the connection through the monitor.  In this configuration, when the monitor policy is violated, the monitor can prevent the propagation of the observed signal.</w:t>
+      </w:r>
+    </w:p>
+    <w:p>
+      <w:r>
+        <w:t xml:space="preserve">The requirement drop-down box lists all of the cyber-requirements that have been imported from TA1 tools.  By specifying the cyber requirement that drives the </w:t>
+      </w:r>
+      <w:r>
+        <w:t>attestation</w:t>
+      </w:r>
+      <w:r>
+        <w:t xml:space="preserve"> transform, the appropriate assurance argument can be constructed for demonstrating the requirement was addressed correctly.  A requirement does not need to be selected to insert the </w:t>
+      </w:r>
+      <w:r>
+        <w:t>monitor</w:t>
+      </w:r>
+      <w:r>
+        <w:t>, but it is highly recommended for construction of the proper system assurance case.</w:t>
+      </w:r>
+    </w:p>
+    <w:p>
+      <w:r>
+        <w:t>Fi</w:t>
+      </w:r>
+      <w:r>
+        <w:t xml:space="preserve">nally, the user may provide </w:t>
+      </w:r>
+      <w:r>
+        <w:t xml:space="preserve">the </w:t>
+      </w:r>
+      <w:r>
+        <w:rPr>
+          <w:i/>
+        </w:rPr>
+        <w:t>Monitor policy</w:t>
+      </w:r>
+      <w:r>
+        <w:t xml:space="preserve">, in the form of </w:t>
+      </w:r>
+      <w:r>
+        <w:t>an AGREE statement</w:t>
+      </w:r>
+      <w:r>
+        <w:t xml:space="preserve">.  </w:t>
+      </w:r>
+      <w:r>
+        <w:t xml:space="preserve">The policy should evaluate to a </w:t>
+      </w:r>
+      <w:proofErr w:type="spellStart"/>
+      <w:proofErr w:type="gramStart"/>
+      <w:r>
+        <w:t>boolean</w:t>
+      </w:r>
+      <w:proofErr w:type="spellEnd"/>
+      <w:proofErr w:type="gramEnd"/>
+      <w:r>
+        <w:t xml:space="preserve"> value, and typically compares the observed signal to constant values or reference signals.  </w:t>
+      </w:r>
+      <w:r>
+        <w:t>Note that no syntax validation is performed on the AGREE statement.  If it is malformed, it may not be imported into the model properly.</w:t>
+      </w:r>
+    </w:p>
+    <w:p>
+      <w:r>
+        <w:t>Clicking the OK button on t</w:t>
+      </w:r>
+      <w:r>
+        <w:t xml:space="preserve">he wizard will insert the </w:t>
+      </w:r>
+      <w:proofErr w:type="spellStart"/>
+      <w:r>
+        <w:t>CASE_</w:t>
+      </w:r>
+      <w:r>
+        <w:t>Monitor</w:t>
+      </w:r>
+      <w:proofErr w:type="spellEnd"/>
+      <w:r>
+        <w:t xml:space="preserve"> </w:t>
+      </w:r>
+      <w:r>
+        <w:t>into the model, as shown in</w:t>
+      </w:r>
+      <w:r>
+        <w:t xml:space="preserve"> </w:t>
+      </w:r>
+      <w:r>
+        <w:fldChar w:fldCharType="begin"/>
+      </w:r>
+      <w:r>
+        <w:instrText xml:space="preserve"> REF _Ref19189222 \h </w:instrText>
+      </w:r>
+      <w:r>
+        <w:fldChar w:fldCharType="separate"/>
+      </w:r>
+      <w:r>
+        <w:t xml:space="preserve">Figure </w:t>
+      </w:r>
+      <w:r>
+        <w:rPr>
+          <w:noProof/>
+        </w:rPr>
+        <w:t>3</w:t>
+      </w:r>
+      <w:r>
+        <w:fldChar w:fldCharType="end"/>
+      </w:r>
+      <w:r>
+        <w:t xml:space="preserve"> and </w:t>
+      </w:r>
+      <w:r>
+        <w:fldChar w:fldCharType="begin"/>
+      </w:r>
+      <w:r>
+        <w:instrText xml:space="preserve"> REF _Ref19189233 \h </w:instrText>
+      </w:r>
+      <w:r>
+        <w:fldChar w:fldCharType="separate"/>
+      </w:r>
+      <w:r>
+        <w:t xml:space="preserve">Figure </w:t>
+      </w:r>
+      <w:r>
+        <w:rPr>
+          <w:noProof/>
+        </w:rPr>
+        <w:t>4</w:t>
+      </w:r>
+      <w:r>
+        <w:fldChar w:fldCharType="end"/>
+      </w:r>
+      <w:r>
+        <w:t>.</w:t>
+      </w:r>
+    </w:p>
+    <w:p>
       <w:pPr>
         <w:keepNext/>
         <w:jc w:val="center"/>
@@ -1266,10 +1292,10 @@
           <w:noProof/>
         </w:rPr>
         <w:drawing>
-          <wp:inline distT="0" distB="0" distL="0" distR="0" wp14:anchorId="30A09664" wp14:editId="32198B91">
-            <wp:extent cx="3160391" cy="2598420"/>
-            <wp:effectExtent l="0" t="0" r="2540" b="0"/>
-            <wp:docPr id="11" name="Picture 11"/>
+          <wp:inline distT="0" distB="0" distL="0" distR="0" wp14:anchorId="16B67D80" wp14:editId="5C9ED6D1">
+            <wp:extent cx="5943600" cy="1872615"/>
+            <wp:effectExtent l="0" t="0" r="0" b="0"/>
+            <wp:docPr id="6" name="Picture 6"/>
             <wp:cNvGraphicFramePr>
               <a:graphicFrameLocks xmlns:a="http://schemas.openxmlformats.org/drawingml/2006/main" noChangeAspect="1"/>
             </wp:cNvGraphicFramePr>
@@ -1289,7 +1315,7 @@
                   <pic:spPr>
                     <a:xfrm>
                       <a:off x="0" y="0"/>
-                      <a:ext cx="3197291" cy="2628759"/>
+                      <a:ext cx="5943600" cy="1872615"/>
                     </a:xfrm>
                     <a:prstGeom prst="rect">
                       <a:avLst/>
@@ -1307,7 +1333,7 @@
         <w:pStyle w:val="Caption"/>
         <w:jc w:val="center"/>
       </w:pPr>
-      <w:bookmarkStart w:id="3" w:name="_Ref20142356"/>
+      <w:bookmarkStart w:id="2" w:name="_Ref19189222"/>
       <w:r>
         <w:t xml:space="preserve">Figure </w:t>
       </w:r>
@@ -1341,207 +1367,49 @@
         </w:rPr>
         <w:fldChar w:fldCharType="end"/>
       </w:r>
-      <w:bookmarkEnd w:id="3"/>
-      <w:r>
-        <w:t xml:space="preserve">. RF message definition in </w:t>
+      <w:bookmarkEnd w:id="2"/>
+      <w:r>
+        <w:t xml:space="preserve">. </w:t>
+      </w:r>
+      <w:r>
+        <w:t xml:space="preserve"> Line </w:t>
+      </w:r>
+      <w:r>
+        <w:t>9</w:t>
+      </w:r>
+      <w:r>
+        <w:t xml:space="preserve">: </w:t>
       </w:r>
       <w:proofErr w:type="spellStart"/>
       <w:r>
-        <w:t>CASE_Model_Transformations.aadl</w:t>
+        <w:t>CASE_</w:t>
+      </w:r>
+      <w:r>
+        <w:t>Monitor</w:t>
       </w:r>
       <w:proofErr w:type="spellEnd"/>
       <w:r>
-        <w:t>.</w:t>
+        <w:t xml:space="preserve"> component type; Line 2</w:t>
+      </w:r>
+      <w:r>
+        <w:t>5</w:t>
+      </w:r>
+      <w:r>
+        <w:t xml:space="preserve">: </w:t>
+      </w:r>
+      <w:proofErr w:type="spellStart"/>
+      <w:r>
+        <w:t>CASE_</w:t>
+      </w:r>
+      <w:r>
+        <w:t>Monitor</w:t>
+      </w:r>
+      <w:proofErr w:type="spellEnd"/>
+      <w:r>
+        <w:t xml:space="preserve"> component implementation.</w:t>
       </w:r>
     </w:p>
-    <w:p>
-      <w:r>
-        <w:t>T</w:t>
-      </w:r>
-      <w:r>
-        <w:t xml:space="preserve">he AGREE statement will </w:t>
-      </w:r>
-      <w:r>
-        <w:t xml:space="preserve">then </w:t>
-      </w:r>
-      <w:r>
-        <w:t>be:</w:t>
-      </w:r>
-    </w:p>
-    <w:p>
-      <w:pPr>
-        <w:rPr>
-          <w:rFonts w:ascii="Courier New" w:hAnsi="Courier New" w:cs="Courier New"/>
-          <w:sz w:val="20"/>
-        </w:rPr>
-      </w:pPr>
-      <w:proofErr w:type="gramStart"/>
-      <w:r>
-        <w:rPr>
-          <w:rFonts w:ascii="Courier New" w:hAnsi="Courier New" w:cs="Courier New"/>
-          <w:sz w:val="20"/>
-        </w:rPr>
-        <w:t>guarantee</w:t>
-      </w:r>
-      <w:proofErr w:type="gramEnd"/>
-      <w:r>
-        <w:rPr>
-          <w:rFonts w:ascii="Courier New" w:hAnsi="Courier New" w:cs="Courier New"/>
-          <w:sz w:val="20"/>
-        </w:rPr>
-        <w:t xml:space="preserve"> </w:t>
-      </w:r>
-      <w:proofErr w:type="spellStart"/>
-      <w:r>
-        <w:rPr>
-          <w:rFonts w:ascii="Courier New" w:hAnsi="Courier New" w:cs="Courier New"/>
-          <w:sz w:val="20"/>
-        </w:rPr>
-        <w:t>Req_Trusted</w:t>
-      </w:r>
-      <w:r>
-        <w:rPr>
-          <w:rFonts w:ascii="Courier New" w:hAnsi="Courier New" w:cs="Courier New"/>
-          <w:sz w:val="20"/>
-        </w:rPr>
-        <w:t>_</w:t>
-      </w:r>
-      <w:r>
-        <w:rPr>
-          <w:rFonts w:ascii="Courier New" w:hAnsi="Courier New" w:cs="Courier New"/>
-          <w:sz w:val="20"/>
-        </w:rPr>
-        <w:t>Attestation</w:t>
-      </w:r>
-      <w:proofErr w:type="spellEnd"/>
-      <w:r>
-        <w:rPr>
-          <w:rFonts w:ascii="Courier New" w:hAnsi="Courier New" w:cs="Courier New"/>
-          <w:sz w:val="20"/>
-        </w:rPr>
-        <w:t xml:space="preserve"> "</w:t>
-      </w:r>
-      <w:r>
-        <w:rPr>
-          <w:rFonts w:ascii="Courier New" w:hAnsi="Courier New" w:cs="Courier New"/>
-          <w:sz w:val="20"/>
-        </w:rPr>
-        <w:t xml:space="preserve">Only messages from trusted sources shall be permitted" : </w:t>
-      </w:r>
-      <w:proofErr w:type="spellStart"/>
-      <w:r>
-        <w:rPr>
-          <w:rFonts w:ascii="Courier New" w:hAnsi="Courier New" w:cs="Courier New"/>
-          <w:sz w:val="20"/>
-        </w:rPr>
-        <w:t>am_command_message</w:t>
-      </w:r>
-      <w:r>
-        <w:rPr>
-          <w:rFonts w:ascii="Courier New" w:hAnsi="Courier New" w:cs="Courier New"/>
-          <w:sz w:val="20"/>
-        </w:rPr>
-        <w:t>_out</w:t>
-      </w:r>
-      <w:r>
-        <w:rPr>
-          <w:rFonts w:ascii="Courier New" w:hAnsi="Courier New" w:cs="Courier New"/>
-          <w:sz w:val="20"/>
-        </w:rPr>
-        <w:t>.header</w:t>
-      </w:r>
-      <w:r>
-        <w:rPr>
-          <w:rFonts w:ascii="Courier New" w:hAnsi="Courier New" w:cs="Courier New"/>
-          <w:sz w:val="20"/>
-        </w:rPr>
-        <w:t>.trusted</w:t>
-      </w:r>
-      <w:proofErr w:type="spellEnd"/>
-      <w:r>
-        <w:rPr>
-          <w:rFonts w:ascii="Courier New" w:hAnsi="Courier New" w:cs="Courier New"/>
-          <w:sz w:val="20"/>
-        </w:rPr>
-        <w:t>;</w:t>
-      </w:r>
-    </w:p>
-    <w:p>
-      <w:r>
-        <w:t>Note that no syntax validation is performed on the AGREE statement.  If it is malformed, it may not be imported into the model properly.</w:t>
-      </w:r>
-    </w:p>
-    <w:p>
-      <w:r>
-        <w:lastRenderedPageBreak/>
-        <w:t>Clicking the OK button on t</w:t>
-      </w:r>
-      <w:r>
-        <w:t xml:space="preserve">he wizard will insert the </w:t>
-      </w:r>
-      <w:proofErr w:type="spellStart"/>
-      <w:r>
-        <w:t>CASE_AttestationManager</w:t>
-      </w:r>
-      <w:proofErr w:type="spellEnd"/>
-      <w:r>
-        <w:t xml:space="preserve"> and extended communication driver</w:t>
-      </w:r>
-      <w:r>
-        <w:t xml:space="preserve"> into the model, as shown in</w:t>
-      </w:r>
-      <w:r>
-        <w:t xml:space="preserve"> </w:t>
-      </w:r>
-      <w:r>
-        <w:fldChar w:fldCharType="begin"/>
-      </w:r>
-      <w:r>
-        <w:instrText xml:space="preserve"> REF _Ref19189222 \h </w:instrText>
-      </w:r>
-      <w:r>
-        <w:fldChar w:fldCharType="separate"/>
-      </w:r>
-      <w:r>
-        <w:t xml:space="preserve">Figure </w:t>
-      </w:r>
-      <w:r>
-        <w:rPr>
-          <w:noProof/>
-        </w:rPr>
-        <w:t>4</w:t>
-      </w:r>
-      <w:r>
-        <w:fldChar w:fldCharType="end"/>
-      </w:r>
-      <w:r>
-        <w:t xml:space="preserve"> and </w:t>
-      </w:r>
-      <w:r>
-        <w:fldChar w:fldCharType="begin"/>
-      </w:r>
-      <w:r>
-        <w:instrText xml:space="preserve"> REF _Ref19189233 \h </w:instrText>
-      </w:r>
-      <w:r>
-        <w:fldChar w:fldCharType="separate"/>
-      </w:r>
-      <w:r>
-        <w:t xml:space="preserve">Figure </w:t>
-      </w:r>
-      <w:r>
-        <w:rPr>
-          <w:noProof/>
-        </w:rPr>
-        <w:t>5</w:t>
-      </w:r>
-      <w:r>
-        <w:fldChar w:fldCharType="end"/>
-      </w:r>
-      <w:r>
-        <w:t>.</w:t>
-      </w:r>
-    </w:p>
+    <w:p/>
     <w:p>
       <w:pPr>
         <w:keepNext/>
@@ -1551,11 +1419,12 @@
         <w:rPr>
           <w:noProof/>
         </w:rPr>
+        <w:lastRenderedPageBreak/>
         <w:drawing>
-          <wp:inline distT="0" distB="0" distL="0" distR="0" wp14:anchorId="16B67D80" wp14:editId="5C9ED6D1">
-            <wp:extent cx="5943600" cy="1872615"/>
-            <wp:effectExtent l="0" t="0" r="0" b="0"/>
-            <wp:docPr id="6" name="Picture 6"/>
+          <wp:inline distT="0" distB="0" distL="0" distR="0" wp14:anchorId="11D71DED" wp14:editId="5B4D04A5">
+            <wp:extent cx="5943600" cy="4170680"/>
+            <wp:effectExtent l="0" t="0" r="0" b="1270"/>
+            <wp:docPr id="7" name="Picture 7"/>
             <wp:cNvGraphicFramePr>
               <a:graphicFrameLocks xmlns:a="http://schemas.openxmlformats.org/drawingml/2006/main" noChangeAspect="1"/>
             </wp:cNvGraphicFramePr>
@@ -1575,7 +1444,7 @@
                   <pic:spPr>
                     <a:xfrm>
                       <a:off x="0" y="0"/>
-                      <a:ext cx="5943600" cy="1872615"/>
+                      <a:ext cx="5943600" cy="4170680"/>
                     </a:xfrm>
                     <a:prstGeom prst="rect">
                       <a:avLst/>
@@ -1593,7 +1462,7 @@
         <w:pStyle w:val="Caption"/>
         <w:jc w:val="center"/>
       </w:pPr>
-      <w:bookmarkStart w:id="4" w:name="_Ref19189222"/>
+      <w:bookmarkStart w:id="3" w:name="_Ref19189233"/>
       <w:r>
         <w:t xml:space="preserve">Figure </w:t>
       </w:r>
@@ -1627,49 +1496,154 @@
         </w:rPr>
         <w:fldChar w:fldCharType="end"/>
       </w:r>
+      <w:bookmarkEnd w:id="3"/>
+      <w:r>
+        <w:t xml:space="preserve">.  </w:t>
+      </w:r>
+      <w:r>
+        <w:t>Line 8</w:t>
+      </w:r>
+      <w:r>
+        <w:t>8</w:t>
+      </w:r>
+      <w:r>
+        <w:t xml:space="preserve">: </w:t>
+      </w:r>
+      <w:r>
+        <w:t>Monitor</w:t>
+      </w:r>
+      <w:r>
+        <w:t xml:space="preserve"> subcomponent; Lines </w:t>
+      </w:r>
+      <w:r>
+        <w:t>91</w:t>
+      </w:r>
+      <w:r>
+        <w:t>-</w:t>
+      </w:r>
+      <w:r>
+        <w:t>9</w:t>
+      </w:r>
+      <w:r>
+        <w:t>6</w:t>
+      </w:r>
+      <w:r>
+        <w:t xml:space="preserve">: </w:t>
+      </w:r>
+      <w:r>
+        <w:t>Monitor</w:t>
+      </w:r>
+      <w:r>
+        <w:t xml:space="preserve"> connections; Line </w:t>
+      </w:r>
+      <w:r>
+        <w:t>9</w:t>
+      </w:r>
+      <w:r>
+        <w:t>9</w:t>
+      </w:r>
+      <w:r>
+        <w:t>: updated assurance claim</w:t>
+      </w:r>
+      <w:r>
+        <w:t xml:space="preserve"> call</w:t>
+      </w:r>
+      <w:r>
+        <w:t>.</w:t>
+      </w:r>
+    </w:p>
+    <w:p>
+      <w:pPr>
+        <w:pStyle w:val="Heading3"/>
+      </w:pPr>
+      <w:bookmarkStart w:id="4" w:name="_GoBack"/>
       <w:bookmarkEnd w:id="4"/>
       <w:r>
-        <w:t xml:space="preserve">. </w:t>
-      </w:r>
-      <w:r>
-        <w:t xml:space="preserve"> Line </w:t>
-      </w:r>
-      <w:r>
-        <w:t>9</w:t>
-      </w:r>
-      <w:r>
-        <w:t xml:space="preserve">: </w:t>
+        <w:t xml:space="preserve">Design </w:t>
+      </w:r>
+      <w:r>
+        <w:t>Assurance</w:t>
+      </w:r>
+    </w:p>
+    <w:p>
+      <w:r>
+        <w:t xml:space="preserve">It is </w:t>
+      </w:r>
+      <w:r>
+        <w:t>cr</w:t>
+      </w:r>
+      <w:r>
+        <w:t>ucial</w:t>
+      </w:r>
+      <w:r>
+        <w:t xml:space="preserve"> to have evidence of design correctness both at the time the model transformation is performed, and at any time up through system build.  Resolute provides that assurance via augmentation of the requirement with assurance </w:t>
       </w:r>
       <w:proofErr w:type="spellStart"/>
       <w:r>
-        <w:t>CASE_</w:t>
-      </w:r>
-      <w:r>
-        <w:t>AttestationManager</w:t>
+        <w:t>subclaims</w:t>
       </w:r>
       <w:proofErr w:type="spellEnd"/>
       <w:r>
-        <w:t xml:space="preserve"> component type; Line 2</w:t>
-      </w:r>
-      <w:r>
-        <w:t>5</w:t>
-      </w:r>
-      <w:r>
-        <w:t xml:space="preserve">: </w:t>
+        <w:t xml:space="preserve"> as model transformations are performed.</w:t>
+      </w:r>
+    </w:p>
+    <w:p>
+      <w:r>
+        <w:t>When a requirement is imported from a TA1 tool it will</w:t>
+      </w:r>
+      <w:r>
+        <w:t xml:space="preserve"> be placed in the </w:t>
       </w:r>
       <w:proofErr w:type="spellStart"/>
       <w:r>
-        <w:t>CASE_</w:t>
-      </w:r>
-      <w:r>
-        <w:t>AttestationManager</w:t>
+        <w:t>CASE_Requirements</w:t>
       </w:r>
       <w:proofErr w:type="spellEnd"/>
       <w:r>
-        <w:t xml:space="preserve"> component implementation.</w:t>
+        <w:t xml:space="preserve"> package</w:t>
+      </w:r>
+      <w:r>
+        <w:t xml:space="preserve"> as</w:t>
+      </w:r>
+      <w:r>
+        <w:t xml:space="preserve"> a </w:t>
+      </w:r>
+      <w:proofErr w:type="gramStart"/>
+      <w:r>
+        <w:t>Resolute</w:t>
+      </w:r>
+      <w:proofErr w:type="gramEnd"/>
+      <w:r>
+        <w:t xml:space="preserve"> claim, as shown</w:t>
+      </w:r>
+      <w:r>
+        <w:t xml:space="preserve"> in </w:t>
+      </w:r>
+      <w:r>
+        <w:fldChar w:fldCharType="begin"/>
+      </w:r>
+      <w:r>
+        <w:instrText xml:space="preserve"> REF _Ref19191062 \h </w:instrText>
+      </w:r>
+      <w:r>
+        <w:fldChar w:fldCharType="separate"/>
+      </w:r>
+      <w:r>
+        <w:t xml:space="preserve">Figure </w:t>
+      </w:r>
+      <w:r>
+        <w:rPr>
+          <w:noProof/>
+        </w:rPr>
+        <w:t>6</w:t>
+      </w:r>
+      <w:r>
+        <w:fldChar w:fldCharType="end"/>
+      </w:r>
+      <w:r>
+        <w:t>.</w:t>
       </w:r>
     </w:p>
-    <w:p/>
     <w:p>
       <w:pPr>
         <w:keepNext/>
@@ -1680,10 +1654,10 @@
           <w:noProof/>
         </w:rPr>
         <w:drawing>
-          <wp:inline distT="0" distB="0" distL="0" distR="0" wp14:anchorId="11D71DED" wp14:editId="5B4D04A5">
-            <wp:extent cx="5943600" cy="4170680"/>
-            <wp:effectExtent l="0" t="0" r="0" b="1270"/>
-            <wp:docPr id="7" name="Picture 7"/>
+          <wp:inline distT="0" distB="0" distL="0" distR="0" wp14:anchorId="74BF4227" wp14:editId="27601986">
+            <wp:extent cx="5943600" cy="1005205"/>
+            <wp:effectExtent l="0" t="0" r="0" b="4445"/>
+            <wp:docPr id="8" name="Picture 8"/>
             <wp:cNvGraphicFramePr>
               <a:graphicFrameLocks xmlns:a="http://schemas.openxmlformats.org/drawingml/2006/main" noChangeAspect="1"/>
             </wp:cNvGraphicFramePr>
@@ -1703,7 +1677,7 @@
                   <pic:spPr>
                     <a:xfrm>
                       <a:off x="0" y="0"/>
-                      <a:ext cx="5943600" cy="4170680"/>
+                      <a:ext cx="5943600" cy="1005205"/>
                     </a:xfrm>
                     <a:prstGeom prst="rect">
                       <a:avLst/>
@@ -1721,7 +1695,7 @@
         <w:pStyle w:val="Caption"/>
         <w:jc w:val="center"/>
       </w:pPr>
-      <w:bookmarkStart w:id="5" w:name="_Ref19189233"/>
+      <w:bookmarkStart w:id="5" w:name="_Ref19191062"/>
       <w:r>
         <w:t xml:space="preserve">Figure </w:t>
       </w:r>
@@ -1747,7 +1721,7 @@
         <w:rPr>
           <w:noProof/>
         </w:rPr>
-        <w:t>5</w:t>
+        <w:t>6</w:t>
       </w:r>
       <w:r>
         <w:rPr>
@@ -1757,189 +1731,114 @@
       </w:r>
       <w:bookmarkEnd w:id="5"/>
       <w:r>
-        <w:t xml:space="preserve">.  </w:t>
-      </w:r>
-      <w:r>
-        <w:t xml:space="preserve">Line </w:t>
-      </w:r>
-      <w:r>
-        <w:t>6</w:t>
-      </w:r>
-      <w:r>
-        <w:t>5</w:t>
-      </w:r>
-      <w:r>
-        <w:t xml:space="preserve">: </w:t>
-      </w:r>
-      <w:r>
-        <w:t>Extended communication driver component; Line 8</w:t>
-      </w:r>
-      <w:r>
-        <w:t>8</w:t>
-      </w:r>
-      <w:r>
-        <w:t xml:space="preserve">: </w:t>
-      </w:r>
-      <w:r>
-        <w:t>Attestation Manager</w:t>
-      </w:r>
-      <w:r>
-        <w:t xml:space="preserve"> </w:t>
-      </w:r>
-      <w:proofErr w:type="gramStart"/>
-      <w:r>
-        <w:t>subcomponent</w:t>
-      </w:r>
-      <w:proofErr w:type="gramEnd"/>
-      <w:r>
-        <w:t xml:space="preserve">; Lines </w:t>
-      </w:r>
-      <w:r>
-        <w:t>91</w:t>
-      </w:r>
-      <w:r>
-        <w:t>-</w:t>
-      </w:r>
-      <w:r>
-        <w:t>9</w:t>
-      </w:r>
-      <w:r>
-        <w:t>6</w:t>
-      </w:r>
-      <w:r>
-        <w:t>: Attestation Manager</w:t>
-      </w:r>
-      <w:r>
-        <w:t xml:space="preserve"> connections; Line </w:t>
-      </w:r>
-      <w:r>
-        <w:t>9</w:t>
-      </w:r>
-      <w:r>
-        <w:t>9</w:t>
-      </w:r>
-      <w:r>
-        <w:t>: updated assurance claim</w:t>
-      </w:r>
-      <w:r>
-        <w:t xml:space="preserve"> call</w:t>
-      </w:r>
-      <w:r>
-        <w:t>.</w:t>
+        <w:t>. Requirement imported from a TA1 tool.</w:t>
       </w:r>
     </w:p>
     <w:p>
       <w:r>
-        <w:t xml:space="preserve">Note that for every </w:t>
-      </w:r>
-      <w:r>
-        <w:t xml:space="preserve">internal </w:t>
-      </w:r>
-      <w:r>
-        <w:t xml:space="preserve">outgoing connection from the communication driver, a corresponding input and output port is created in the attestation manager.  The Attestation transform also adds two </w:t>
+        <w:t>Initially, there is not much for Resolute to check because the requirement hasn’t yet been addressed in the design.  All Resolute can do in this example is check that AGREE analysis was performed.</w:t>
+      </w:r>
+      <w:r>
+        <w:t xml:space="preserve"> </w:t>
+      </w:r>
+      <w:r>
+        <w:t xml:space="preserve"> </w:t>
+      </w:r>
+      <w:r>
+        <w:t xml:space="preserve">Note that Resolute uses a separate plugin called </w:t>
+      </w:r>
+      <w:proofErr w:type="spellStart"/>
+      <w:r>
+        <w:t>AgreeCheck</w:t>
+      </w:r>
+      <w:proofErr w:type="spellEnd"/>
+      <w:r>
+        <w:t xml:space="preserve"> to determine if AGREE analysis was performed.  </w:t>
+      </w:r>
+      <w:proofErr w:type="spellStart"/>
+      <w:r>
+        <w:t>AgreeCheck</w:t>
+      </w:r>
+      <w:proofErr w:type="spellEnd"/>
+      <w:r>
+        <w:t xml:space="preserve"> is included with Resolute, but requires initial user configuration.  </w:t>
+      </w:r>
+      <w:r>
+        <w:t xml:space="preserve">In order to successfully use </w:t>
+      </w:r>
+      <w:proofErr w:type="spellStart"/>
+      <w:r>
+        <w:t>AgreeCheck</w:t>
+      </w:r>
+      <w:proofErr w:type="spellEnd"/>
+      <w:r>
+        <w:t xml:space="preserve">, "Generate property analysis log" must be checked in the AGREE Analysis preferences, and a </w:t>
       </w:r>
       <w:r>
         <w:lastRenderedPageBreak/>
-        <w:t xml:space="preserve">connections between the Attestation Manager and the communication driver to perform the attestation with the message source.  </w:t>
-      </w:r>
-      <w:r>
-        <w:t xml:space="preserve">In addition, two corresponding response and request ports are added for communication with the message sender.  These ports are intentionally left unconnected.  It is up to the user to connect them to a corresponding attestation manager on the system of the message sender, if contained in the model.  </w:t>
-      </w:r>
-      <w:r>
-        <w:t>Because the communication driver implementation may be instantiated in other parts of the system, a new communication driver with the additional attestation ports is created that extends the original communication driver.</w:t>
+        <w:t>log file pathname must be specified.  The AGREE Analysis preferences can be accessed by selecting Window → Preferences from the main menu, expanding the Agree node on the left-hand side of the preference window, and selecting Analysis.</w:t>
       </w:r>
     </w:p>
     <w:p>
-      <w:pPr>
-        <w:pStyle w:val="Heading3"/>
-      </w:pPr>
-      <w:r>
-        <w:t xml:space="preserve">Design </w:t>
-      </w:r>
-      <w:r>
-        <w:t>Assurance</w:t>
+      <w:r>
+        <w:t xml:space="preserve">Once the </w:t>
+      </w:r>
+      <w:r>
+        <w:t>Attestation</w:t>
+      </w:r>
+      <w:r>
+        <w:t xml:space="preserve"> transform is applied, the requirement is updated with</w:t>
+      </w:r>
+      <w:r>
+        <w:t xml:space="preserve"> an</w:t>
+      </w:r>
+      <w:r>
+        <w:t xml:space="preserve"> additional check to make</w:t>
+      </w:r>
+      <w:r>
+        <w:t>, which</w:t>
+      </w:r>
+      <w:r>
+        <w:t xml:space="preserve"> reflect</w:t>
+      </w:r>
+      <w:r>
+        <w:t>s</w:t>
+      </w:r>
+      <w:r>
+        <w:t xml:space="preserve"> the addition of </w:t>
+      </w:r>
+      <w:r>
+        <w:t>the attestation manager</w:t>
+      </w:r>
+      <w:r>
+        <w:t xml:space="preserve"> component, as shown in </w:t>
+      </w:r>
+      <w:r>
+        <w:fldChar w:fldCharType="begin"/>
+      </w:r>
+      <w:r>
+        <w:instrText xml:space="preserve"> REF _Ref19191315 \h </w:instrText>
+      </w:r>
+      <w:r>
+        <w:fldChar w:fldCharType="separate"/>
+      </w:r>
+      <w:r>
+        <w:t xml:space="preserve">Figure </w:t>
+      </w:r>
+      <w:r>
+        <w:rPr>
+          <w:noProof/>
+        </w:rPr>
+        <w:t>7</w:t>
+      </w:r>
+      <w:r>
+        <w:fldChar w:fldCharType="end"/>
+      </w:r>
+      <w:r>
+        <w:t>.</w:t>
       </w:r>
     </w:p>
     <w:p>
-      <w:r>
-        <w:t xml:space="preserve">It is </w:t>
-      </w:r>
-      <w:r>
-        <w:t>cr</w:t>
-      </w:r>
-      <w:r>
-        <w:t>ucial</w:t>
-      </w:r>
-      <w:r>
-        <w:t xml:space="preserve"> to have evidence of design correctness both at the time the model transformation is performed, and at any time up through system build.  Resolute provides that assurance via augmentation of the requirement with assurance </w:t>
-      </w:r>
-      <w:proofErr w:type="spellStart"/>
-      <w:r>
-        <w:t>subclaims</w:t>
-      </w:r>
-      <w:proofErr w:type="spellEnd"/>
-      <w:r>
-        <w:t xml:space="preserve"> as model transformations are performed.</w:t>
-      </w:r>
-    </w:p>
-    <w:p>
-      <w:r>
-        <w:t>When a requirement is imported from a TA1 tool it will</w:t>
-      </w:r>
-      <w:r>
-        <w:t xml:space="preserve"> be placed in the </w:t>
-      </w:r>
-      <w:proofErr w:type="spellStart"/>
-      <w:r>
-        <w:t>CASE_Requirements</w:t>
-      </w:r>
-      <w:proofErr w:type="spellEnd"/>
-      <w:r>
-        <w:t xml:space="preserve"> package</w:t>
-      </w:r>
-      <w:r>
-        <w:t xml:space="preserve"> as</w:t>
-      </w:r>
-      <w:r>
-        <w:t xml:space="preserve"> a </w:t>
-      </w:r>
-      <w:proofErr w:type="gramStart"/>
-      <w:r>
-        <w:t>Resolute</w:t>
-      </w:r>
-      <w:proofErr w:type="gramEnd"/>
-      <w:r>
-        <w:t xml:space="preserve"> claim, as shown</w:t>
-      </w:r>
-      <w:r>
-        <w:t xml:space="preserve"> in </w:t>
-      </w:r>
-      <w:r>
-        <w:fldChar w:fldCharType="begin"/>
-      </w:r>
-      <w:r>
-        <w:instrText xml:space="preserve"> REF _Ref19191062 \h </w:instrText>
-      </w:r>
-      <w:r>
-        <w:fldChar w:fldCharType="separate"/>
-      </w:r>
-      <w:r>
-        <w:t xml:space="preserve">Figure </w:t>
-      </w:r>
-      <w:r>
-        <w:rPr>
-          <w:noProof/>
-        </w:rPr>
-        <w:t>6</w:t>
-      </w:r>
-      <w:r>
-        <w:fldChar w:fldCharType="end"/>
-      </w:r>
-      <w:r>
-        <w:t>.</w:t>
-      </w:r>
-    </w:p>
-    <w:p>
       <w:pPr>
         <w:keepNext/>
         <w:jc w:val="center"/>
@@ -1949,10 +1848,10 @@
           <w:noProof/>
         </w:rPr>
         <w:drawing>
-          <wp:inline distT="0" distB="0" distL="0" distR="0" wp14:anchorId="74BF4227" wp14:editId="27601986">
-            <wp:extent cx="5943600" cy="1005205"/>
-            <wp:effectExtent l="0" t="0" r="0" b="4445"/>
-            <wp:docPr id="8" name="Picture 8"/>
+          <wp:inline distT="0" distB="0" distL="0" distR="0" wp14:anchorId="4B5540D9" wp14:editId="72F4797C">
+            <wp:extent cx="5943600" cy="697865"/>
+            <wp:effectExtent l="0" t="0" r="0" b="6985"/>
+            <wp:docPr id="10" name="Picture 10"/>
             <wp:cNvGraphicFramePr>
               <a:graphicFrameLocks xmlns:a="http://schemas.openxmlformats.org/drawingml/2006/main" noChangeAspect="1"/>
             </wp:cNvGraphicFramePr>
@@ -1972,7 +1871,7 @@
                   <pic:spPr>
                     <a:xfrm>
                       <a:off x="0" y="0"/>
-                      <a:ext cx="5943600" cy="1005205"/>
+                      <a:ext cx="5943600" cy="697865"/>
                     </a:xfrm>
                     <a:prstGeom prst="rect">
                       <a:avLst/>
@@ -1990,7 +1889,7 @@
         <w:pStyle w:val="Caption"/>
         <w:jc w:val="center"/>
       </w:pPr>
-      <w:bookmarkStart w:id="6" w:name="_Ref19191062"/>
+      <w:bookmarkStart w:id="6" w:name="_Ref19191315"/>
       <w:r>
         <w:t xml:space="preserve">Figure </w:t>
       </w:r>
@@ -2016,7 +1915,7 @@
         <w:rPr>
           <w:noProof/>
         </w:rPr>
-        <w:t>6</w:t>
+        <w:t>7</w:t>
       </w:r>
       <w:r>
         <w:rPr>
@@ -2026,111 +1925,271 @@
       </w:r>
       <w:bookmarkEnd w:id="6"/>
       <w:r>
-        <w:t>. Requirement imported from a TA1 tool.</w:t>
+        <w:t xml:space="preserve">. Modified requirement after </w:t>
+      </w:r>
+      <w:r>
+        <w:t>Attestation</w:t>
+      </w:r>
+      <w:r>
+        <w:t xml:space="preserve"> transform.</w:t>
       </w:r>
     </w:p>
     <w:p>
       <w:r>
-        <w:t>Initially, there is not much for Resolute to check because the requirement hasn’t yet been addressed in the design.  All Resolute can do in this example is check that AGREE analysis was performed.</w:t>
+        <w:t xml:space="preserve">The addition of the </w:t>
+      </w:r>
+      <w:proofErr w:type="spellStart"/>
+      <w:r>
+        <w:rPr>
+          <w:rFonts w:ascii="Courier New" w:hAnsi="Courier New" w:cs="Courier New"/>
+        </w:rPr>
+        <w:t>add_</w:t>
+      </w:r>
+      <w:r>
+        <w:rPr>
+          <w:rFonts w:ascii="Courier New" w:hAnsi="Courier New" w:cs="Courier New"/>
+        </w:rPr>
+        <w:t>attestation_</w:t>
+      </w:r>
+      <w:proofErr w:type="gramStart"/>
+      <w:r>
+        <w:rPr>
+          <w:rFonts w:ascii="Courier New" w:hAnsi="Courier New" w:cs="Courier New"/>
+        </w:rPr>
+        <w:t>manager</w:t>
+      </w:r>
+      <w:proofErr w:type="spellEnd"/>
+      <w:r>
+        <w:rPr>
+          <w:rFonts w:ascii="Courier New" w:hAnsi="Courier New" w:cs="Courier New"/>
+        </w:rPr>
+        <w:t>(</w:t>
+      </w:r>
+      <w:proofErr w:type="gramEnd"/>
+      <w:r>
+        <w:rPr>
+          <w:rFonts w:ascii="Courier New" w:hAnsi="Courier New" w:cs="Courier New"/>
+        </w:rPr>
+        <w:t>)</w:t>
+      </w:r>
+      <w:r>
+        <w:t xml:space="preserve"> call on line </w:t>
+      </w:r>
+      <w:r>
+        <w:t>10</w:t>
+      </w:r>
+      <w:r>
+        <w:t xml:space="preserve"> provides Resolute with additional checks to make to ensure the requirement was addressed correctly.  In this case, </w:t>
+      </w:r>
+      <w:proofErr w:type="spellStart"/>
+      <w:r>
+        <w:rPr>
+          <w:rFonts w:ascii="Courier New" w:hAnsi="Courier New" w:cs="Courier New"/>
+        </w:rPr>
+        <w:t>add_</w:t>
+      </w:r>
+      <w:r>
+        <w:rPr>
+          <w:rFonts w:ascii="Courier New" w:hAnsi="Courier New" w:cs="Courier New"/>
+        </w:rPr>
+        <w:t>attestation_</w:t>
+      </w:r>
+      <w:proofErr w:type="gramStart"/>
+      <w:r>
+        <w:rPr>
+          <w:rFonts w:ascii="Courier New" w:hAnsi="Courier New" w:cs="Courier New"/>
+        </w:rPr>
+        <w:t>manager</w:t>
+      </w:r>
+      <w:proofErr w:type="spellEnd"/>
+      <w:r>
+        <w:rPr>
+          <w:rFonts w:ascii="Courier New" w:hAnsi="Courier New" w:cs="Courier New"/>
+        </w:rPr>
+        <w:t>(</w:t>
+      </w:r>
+      <w:proofErr w:type="gramEnd"/>
+      <w:r>
+        <w:rPr>
+          <w:rFonts w:ascii="Courier New" w:hAnsi="Courier New" w:cs="Courier New"/>
+        </w:rPr>
+        <w:t>)</w:t>
+      </w:r>
+      <w:r>
+        <w:t xml:space="preserve"> is included in the </w:t>
+      </w:r>
+      <w:proofErr w:type="spellStart"/>
+      <w:r>
+        <w:t>CASE_Model_Transformations</w:t>
+      </w:r>
+      <w:proofErr w:type="spellEnd"/>
+      <w:r>
+        <w:t xml:space="preserve"> library and consists of t</w:t>
+      </w:r>
+      <w:r>
+        <w:t>wo</w:t>
       </w:r>
       <w:r>
         <w:t xml:space="preserve"> </w:t>
       </w:r>
-      <w:r>
-        <w:t xml:space="preserve"> </w:t>
-      </w:r>
-      <w:r>
-        <w:t xml:space="preserve">Note that Resolute uses a separate plugin called </w:t>
-      </w:r>
       <w:proofErr w:type="spellStart"/>
       <w:r>
-        <w:t>AgreeCheck</w:t>
+        <w:t>subclaims</w:t>
       </w:r>
       <w:proofErr w:type="spellEnd"/>
       <w:r>
-        <w:t xml:space="preserve"> to determine if AGREE analysis was performed.  </w:t>
-      </w:r>
-      <w:proofErr w:type="spellStart"/>
-      <w:r>
-        <w:t>AgreeCheck</w:t>
-      </w:r>
-      <w:proofErr w:type="spellEnd"/>
-      <w:r>
-        <w:t xml:space="preserve"> is included with Resolute, but requires initial user configuration.  </w:t>
-      </w:r>
-      <w:r>
-        <w:t xml:space="preserve">In order to successfully use </w:t>
-      </w:r>
-      <w:proofErr w:type="spellStart"/>
-      <w:r>
-        <w:t>AgreeCheck</w:t>
-      </w:r>
-      <w:proofErr w:type="spellEnd"/>
-      <w:r>
-        <w:t>, "Generate property analysis log" must be checked in the AGREE Analysis preferences, and a log file pathname must be specified.  The AGREE Analysis preferences can be accessed by selecting Window → Preferences from the main menu, expanding the Agree node on the left-hand side of the preference window, and selecting Analysis.</w:t>
+        <w:t>:</w:t>
       </w:r>
     </w:p>
     <w:p>
-      <w:r>
-        <w:t xml:space="preserve">Once the </w:t>
-      </w:r>
-      <w:r>
-        <w:t>Attestation</w:t>
-      </w:r>
-      <w:r>
-        <w:t xml:space="preserve"> transform is applied, the requirement is updated with</w:t>
-      </w:r>
-      <w:r>
-        <w:t xml:space="preserve"> an</w:t>
-      </w:r>
-      <w:r>
-        <w:t xml:space="preserve"> additional check to make</w:t>
-      </w:r>
-      <w:r>
-        <w:t>, which</w:t>
-      </w:r>
-      <w:r>
-        <w:t xml:space="preserve"> reflect</w:t>
-      </w:r>
-      <w:r>
-        <w:t>s</w:t>
-      </w:r>
-      <w:r>
-        <w:t xml:space="preserve"> the addition of </w:t>
-      </w:r>
-      <w:r>
-        <w:t>the attestation manager</w:t>
-      </w:r>
-      <w:r>
-        <w:t xml:space="preserve"> component, as shown in </w:t>
-      </w:r>
-      <w:r>
-        <w:fldChar w:fldCharType="begin"/>
-      </w:r>
-      <w:r>
-        <w:instrText xml:space="preserve"> REF _Ref19191315 \h </w:instrText>
-      </w:r>
-      <w:r>
-        <w:fldChar w:fldCharType="separate"/>
-      </w:r>
-      <w:r>
-        <w:t xml:space="preserve">Figure </w:t>
-      </w:r>
-      <w:r>
-        <w:rPr>
-          <w:noProof/>
-        </w:rPr>
-        <w:t>7</w:t>
-      </w:r>
-      <w:r>
-        <w:fldChar w:fldCharType="end"/>
-      </w:r>
-      <w:r>
-        <w:t>.</w:t>
+      <w:pPr>
+        <w:pStyle w:val="ListParagraph"/>
+        <w:numPr>
+          <w:ilvl w:val="0"/>
+          <w:numId w:val="5"/>
+        </w:numPr>
+      </w:pPr>
+      <w:proofErr w:type="spellStart"/>
+      <w:r>
+        <w:rPr>
+          <w:rFonts w:ascii="Courier New" w:hAnsi="Courier New" w:cs="Courier New"/>
+        </w:rPr>
+        <w:t>attestation_manager</w:t>
+      </w:r>
+      <w:r>
+        <w:rPr>
+          <w:rFonts w:ascii="Courier New" w:hAnsi="Courier New" w:cs="Courier New"/>
+        </w:rPr>
+        <w:t>_exists</w:t>
+      </w:r>
+      <w:proofErr w:type="spellEnd"/>
+      <w:r>
+        <w:rPr>
+          <w:rFonts w:ascii="Courier New" w:hAnsi="Courier New" w:cs="Courier New"/>
+        </w:rPr>
+        <w:t>()</w:t>
+      </w:r>
+      <w:r>
+        <w:t xml:space="preserve"> – Checks that the </w:t>
+      </w:r>
+      <w:r>
+        <w:t>attestation manager</w:t>
+      </w:r>
+      <w:r>
+        <w:t xml:space="preserve"> component is present in the model</w:t>
       </w:r>
     </w:p>
     <w:p>
       <w:pPr>
+        <w:pStyle w:val="ListParagraph"/>
+        <w:numPr>
+          <w:ilvl w:val="0"/>
+          <w:numId w:val="5"/>
+        </w:numPr>
+      </w:pPr>
+      <w:proofErr w:type="spellStart"/>
+      <w:r>
+        <w:rPr>
+          <w:rFonts w:ascii="Courier New" w:hAnsi="Courier New" w:cs="Courier New"/>
+        </w:rPr>
+        <w:t>attestation_manager</w:t>
+      </w:r>
+      <w:r>
+        <w:rPr>
+          <w:rFonts w:ascii="Courier New" w:hAnsi="Courier New" w:cs="Courier New"/>
+        </w:rPr>
+        <w:t>_not_bypassed</w:t>
+      </w:r>
+      <w:proofErr w:type="spellEnd"/>
+      <w:r>
+        <w:rPr>
+          <w:rFonts w:ascii="Courier New" w:hAnsi="Courier New" w:cs="Courier New"/>
+        </w:rPr>
+        <w:t>()</w:t>
+      </w:r>
+      <w:r>
+        <w:t xml:space="preserve"> – Checks that there are no</w:t>
+      </w:r>
+      <w:r>
+        <w:t xml:space="preserve"> connections in the model that bypass the </w:t>
+      </w:r>
+      <w:r>
+        <w:t>attestation manager</w:t>
+      </w:r>
+    </w:p>
+    <w:p>
+      <w:r>
+        <w:t>To check whether the requirement has been correctly addressed in the design, select the containing component implementation (</w:t>
+      </w:r>
+      <w:proofErr w:type="spellStart"/>
+      <w:r>
+        <w:t>SW.Impl</w:t>
+      </w:r>
+      <w:proofErr w:type="spellEnd"/>
+      <w:r>
+        <w:t xml:space="preserve"> on line </w:t>
+      </w:r>
+      <w:r>
+        <w:t>8</w:t>
+      </w:r>
+      <w:r>
+        <w:t>3</w:t>
+      </w:r>
+      <w:r>
+        <w:t xml:space="preserve"> in </w:t>
+      </w:r>
+      <w:proofErr w:type="spellStart"/>
+      <w:r>
+        <w:t>Attestation</w:t>
+      </w:r>
+      <w:r>
+        <w:t>.aadl</w:t>
+      </w:r>
+      <w:proofErr w:type="spellEnd"/>
+      <w:r>
+        <w:t xml:space="preserve">) and select Analyses </w:t>
+      </w:r>
+      <w:r>
+        <w:sym w:font="Wingdings" w:char="F0E0"/>
+      </w:r>
+      <w:r>
+        <w:t xml:space="preserve"> Resolute from the main </w:t>
+      </w:r>
+      <w:proofErr w:type="spellStart"/>
+      <w:r>
+        <w:t>menubar</w:t>
+      </w:r>
+      <w:proofErr w:type="spellEnd"/>
+      <w:r>
+        <w:t xml:space="preserve">.  The Resolute output will appear in the output pane, as shown in </w:t>
+      </w:r>
+      <w:r>
+        <w:fldChar w:fldCharType="begin"/>
+      </w:r>
+      <w:r>
+        <w:instrText xml:space="preserve"> REF _Ref19191780 \h </w:instrText>
+      </w:r>
+      <w:r>
+        <w:fldChar w:fldCharType="separate"/>
+      </w:r>
+      <w:r>
+        <w:t xml:space="preserve">Figure </w:t>
+      </w:r>
+      <w:r>
+        <w:rPr>
+          <w:noProof/>
+        </w:rPr>
+        <w:t>8</w:t>
+      </w:r>
+      <w:r>
+        <w:fldChar w:fldCharType="end"/>
+      </w:r>
+      <w:r>
+        <w:t>.</w:t>
+      </w:r>
+    </w:p>
+    <w:p>
+      <w:pPr>
         <w:keepNext/>
         <w:jc w:val="center"/>
       </w:pPr>
@@ -2139,10 +2198,10 @@
           <w:noProof/>
         </w:rPr>
         <w:drawing>
-          <wp:inline distT="0" distB="0" distL="0" distR="0" wp14:anchorId="4B5540D9" wp14:editId="72F4797C">
-            <wp:extent cx="5943600" cy="697865"/>
-            <wp:effectExtent l="0" t="0" r="0" b="6985"/>
-            <wp:docPr id="10" name="Picture 10"/>
+          <wp:inline distT="0" distB="0" distL="0" distR="0" wp14:anchorId="6BA2A78D" wp14:editId="45B8467D">
+            <wp:extent cx="5943600" cy="984250"/>
+            <wp:effectExtent l="0" t="0" r="0" b="6350"/>
+            <wp:docPr id="20" name="Picture 20"/>
             <wp:cNvGraphicFramePr>
               <a:graphicFrameLocks xmlns:a="http://schemas.openxmlformats.org/drawingml/2006/main" noChangeAspect="1"/>
             </wp:cNvGraphicFramePr>
@@ -2162,357 +2221,6 @@
                   <pic:spPr>
                     <a:xfrm>
                       <a:off x="0" y="0"/>
-                      <a:ext cx="5943600" cy="697865"/>
-                    </a:xfrm>
-                    <a:prstGeom prst="rect">
-                      <a:avLst/>
-                    </a:prstGeom>
-                  </pic:spPr>
-                </pic:pic>
-              </a:graphicData>
-            </a:graphic>
-          </wp:inline>
-        </w:drawing>
-      </w:r>
-    </w:p>
-    <w:p>
-      <w:pPr>
-        <w:pStyle w:val="Caption"/>
-        <w:jc w:val="center"/>
-      </w:pPr>
-      <w:bookmarkStart w:id="7" w:name="_Ref19191315"/>
-      <w:r>
-        <w:t xml:space="preserve">Figure </w:t>
-      </w:r>
-      <w:r>
-        <w:rPr>
-          <w:noProof/>
-        </w:rPr>
-        <w:fldChar w:fldCharType="begin"/>
-      </w:r>
-      <w:r>
-        <w:rPr>
-          <w:noProof/>
-        </w:rPr>
-        <w:instrText xml:space="preserve"> SEQ Figure \* ARABIC </w:instrText>
-      </w:r>
-      <w:r>
-        <w:rPr>
-          <w:noProof/>
-        </w:rPr>
-        <w:fldChar w:fldCharType="separate"/>
-      </w:r>
-      <w:r>
-        <w:rPr>
-          <w:noProof/>
-        </w:rPr>
-        <w:t>7</w:t>
-      </w:r>
-      <w:r>
-        <w:rPr>
-          <w:noProof/>
-        </w:rPr>
-        <w:fldChar w:fldCharType="end"/>
-      </w:r>
-      <w:bookmarkEnd w:id="7"/>
-      <w:r>
-        <w:t xml:space="preserve">. Modified requirement after </w:t>
-      </w:r>
-      <w:r>
-        <w:t>Attestation</w:t>
-      </w:r>
-      <w:r>
-        <w:t xml:space="preserve"> transform.</w:t>
-      </w:r>
-    </w:p>
-    <w:p>
-      <w:r>
-        <w:t xml:space="preserve">The addition of the </w:t>
-      </w:r>
-      <w:proofErr w:type="spellStart"/>
-      <w:r>
-        <w:rPr>
-          <w:rFonts w:ascii="Courier New" w:hAnsi="Courier New" w:cs="Courier New"/>
-        </w:rPr>
-        <w:t>add_</w:t>
-      </w:r>
-      <w:r>
-        <w:rPr>
-          <w:rFonts w:ascii="Courier New" w:hAnsi="Courier New" w:cs="Courier New"/>
-        </w:rPr>
-        <w:t>attestation_</w:t>
-      </w:r>
-      <w:proofErr w:type="gramStart"/>
-      <w:r>
-        <w:rPr>
-          <w:rFonts w:ascii="Courier New" w:hAnsi="Courier New" w:cs="Courier New"/>
-        </w:rPr>
-        <w:t>manager</w:t>
-      </w:r>
-      <w:proofErr w:type="spellEnd"/>
-      <w:r>
-        <w:rPr>
-          <w:rFonts w:ascii="Courier New" w:hAnsi="Courier New" w:cs="Courier New"/>
-        </w:rPr>
-        <w:t>(</w:t>
-      </w:r>
-      <w:proofErr w:type="gramEnd"/>
-      <w:r>
-        <w:rPr>
-          <w:rFonts w:ascii="Courier New" w:hAnsi="Courier New" w:cs="Courier New"/>
-        </w:rPr>
-        <w:t>)</w:t>
-      </w:r>
-      <w:r>
-        <w:t xml:space="preserve"> call on line </w:t>
-      </w:r>
-      <w:r>
-        <w:t>10</w:t>
-      </w:r>
-      <w:r>
-        <w:t xml:space="preserve"> provides Resolute with additional checks to make to ensure the requirement was addressed correctly.  In this case, </w:t>
-      </w:r>
-      <w:proofErr w:type="spellStart"/>
-      <w:r>
-        <w:rPr>
-          <w:rFonts w:ascii="Courier New" w:hAnsi="Courier New" w:cs="Courier New"/>
-        </w:rPr>
-        <w:t>add_</w:t>
-      </w:r>
-      <w:r>
-        <w:rPr>
-          <w:rFonts w:ascii="Courier New" w:hAnsi="Courier New" w:cs="Courier New"/>
-        </w:rPr>
-        <w:t>attestation_</w:t>
-      </w:r>
-      <w:proofErr w:type="gramStart"/>
-      <w:r>
-        <w:rPr>
-          <w:rFonts w:ascii="Courier New" w:hAnsi="Courier New" w:cs="Courier New"/>
-        </w:rPr>
-        <w:t>manager</w:t>
-      </w:r>
-      <w:proofErr w:type="spellEnd"/>
-      <w:r>
-        <w:rPr>
-          <w:rFonts w:ascii="Courier New" w:hAnsi="Courier New" w:cs="Courier New"/>
-        </w:rPr>
-        <w:t>(</w:t>
-      </w:r>
-      <w:proofErr w:type="gramEnd"/>
-      <w:r>
-        <w:rPr>
-          <w:rFonts w:ascii="Courier New" w:hAnsi="Courier New" w:cs="Courier New"/>
-        </w:rPr>
-        <w:t>)</w:t>
-      </w:r>
-      <w:r>
-        <w:t xml:space="preserve"> is included in the </w:t>
-      </w:r>
-      <w:proofErr w:type="spellStart"/>
-      <w:r>
-        <w:t>CASE_Model_Transformations</w:t>
-      </w:r>
-      <w:proofErr w:type="spellEnd"/>
-      <w:r>
-        <w:t xml:space="preserve"> library and consists of t</w:t>
-      </w:r>
-      <w:r>
-        <w:t>wo</w:t>
-      </w:r>
-      <w:r>
-        <w:t xml:space="preserve"> </w:t>
-      </w:r>
-      <w:proofErr w:type="spellStart"/>
-      <w:r>
-        <w:t>subclaims</w:t>
-      </w:r>
-      <w:proofErr w:type="spellEnd"/>
-      <w:r>
-        <w:t>:</w:t>
-      </w:r>
-    </w:p>
-    <w:p>
-      <w:pPr>
-        <w:pStyle w:val="ListParagraph"/>
-        <w:numPr>
-          <w:ilvl w:val="0"/>
-          <w:numId w:val="5"/>
-        </w:numPr>
-      </w:pPr>
-      <w:proofErr w:type="spellStart"/>
-      <w:r>
-        <w:rPr>
-          <w:rFonts w:ascii="Courier New" w:hAnsi="Courier New" w:cs="Courier New"/>
-        </w:rPr>
-        <w:lastRenderedPageBreak/>
-        <w:t>attestation_manager</w:t>
-      </w:r>
-      <w:r>
-        <w:rPr>
-          <w:rFonts w:ascii="Courier New" w:hAnsi="Courier New" w:cs="Courier New"/>
-        </w:rPr>
-        <w:t>_exists</w:t>
-      </w:r>
-      <w:proofErr w:type="spellEnd"/>
-      <w:r>
-        <w:rPr>
-          <w:rFonts w:ascii="Courier New" w:hAnsi="Courier New" w:cs="Courier New"/>
-        </w:rPr>
-        <w:t>()</w:t>
-      </w:r>
-      <w:r>
-        <w:t xml:space="preserve"> – Checks that the </w:t>
-      </w:r>
-      <w:r>
-        <w:t>attestation manager</w:t>
-      </w:r>
-      <w:r>
-        <w:t xml:space="preserve"> component is present in the model</w:t>
-      </w:r>
-    </w:p>
-    <w:p>
-      <w:pPr>
-        <w:pStyle w:val="ListParagraph"/>
-        <w:numPr>
-          <w:ilvl w:val="0"/>
-          <w:numId w:val="5"/>
-        </w:numPr>
-      </w:pPr>
-      <w:proofErr w:type="spellStart"/>
-      <w:r>
-        <w:rPr>
-          <w:rFonts w:ascii="Courier New" w:hAnsi="Courier New" w:cs="Courier New"/>
-        </w:rPr>
-        <w:t>attestation_manager</w:t>
-      </w:r>
-      <w:r>
-        <w:rPr>
-          <w:rFonts w:ascii="Courier New" w:hAnsi="Courier New" w:cs="Courier New"/>
-        </w:rPr>
-        <w:t>_not_bypassed</w:t>
-      </w:r>
-      <w:proofErr w:type="spellEnd"/>
-      <w:r>
-        <w:rPr>
-          <w:rFonts w:ascii="Courier New" w:hAnsi="Courier New" w:cs="Courier New"/>
-        </w:rPr>
-        <w:t>()</w:t>
-      </w:r>
-      <w:r>
-        <w:t xml:space="preserve"> – Checks that there are no</w:t>
-      </w:r>
-      <w:r>
-        <w:t xml:space="preserve"> connections in the model that bypass the </w:t>
-      </w:r>
-      <w:r>
-        <w:t>attestation manager</w:t>
-      </w:r>
-    </w:p>
-    <w:p>
-      <w:r>
-        <w:t>To check whether the requirement has been correctly addressed in the design, select the containing component implementation (</w:t>
-      </w:r>
-      <w:proofErr w:type="spellStart"/>
-      <w:r>
-        <w:t>SW.Impl</w:t>
-      </w:r>
-      <w:proofErr w:type="spellEnd"/>
-      <w:r>
-        <w:t xml:space="preserve"> on line </w:t>
-      </w:r>
-      <w:r>
-        <w:t>8</w:t>
-      </w:r>
-      <w:r>
-        <w:t>3</w:t>
-      </w:r>
-      <w:r>
-        <w:t xml:space="preserve"> in </w:t>
-      </w:r>
-      <w:proofErr w:type="spellStart"/>
-      <w:r>
-        <w:t>Attestation</w:t>
-      </w:r>
-      <w:r>
-        <w:t>.aadl</w:t>
-      </w:r>
-      <w:proofErr w:type="spellEnd"/>
-      <w:r>
-        <w:t xml:space="preserve">) and select Analyses </w:t>
-      </w:r>
-      <w:r>
-        <w:sym w:font="Wingdings" w:char="F0E0"/>
-      </w:r>
-      <w:r>
-        <w:t xml:space="preserve"> Resolute from the main </w:t>
-      </w:r>
-      <w:proofErr w:type="spellStart"/>
-      <w:r>
-        <w:t>menubar</w:t>
-      </w:r>
-      <w:proofErr w:type="spellEnd"/>
-      <w:r>
-        <w:t xml:space="preserve">.  The Resolute output will appear in the output pane, as shown in </w:t>
-      </w:r>
-      <w:r>
-        <w:fldChar w:fldCharType="begin"/>
-      </w:r>
-      <w:r>
-        <w:instrText xml:space="preserve"> REF _Ref19191780 \h </w:instrText>
-      </w:r>
-      <w:r>
-        <w:fldChar w:fldCharType="separate"/>
-      </w:r>
-      <w:r>
-        <w:t xml:space="preserve">Figure </w:t>
-      </w:r>
-      <w:r>
-        <w:rPr>
-          <w:noProof/>
-        </w:rPr>
-        <w:t>8</w:t>
-      </w:r>
-      <w:r>
-        <w:fldChar w:fldCharType="end"/>
-      </w:r>
-      <w:r>
-        <w:t>.</w:t>
-      </w:r>
-    </w:p>
-    <w:p>
-      <w:pPr>
-        <w:keepNext/>
-        <w:jc w:val="center"/>
-      </w:pPr>
-      <w:r>
-        <w:rPr>
-          <w:noProof/>
-        </w:rPr>
-        <w:drawing>
-          <wp:inline distT="0" distB="0" distL="0" distR="0" wp14:anchorId="6BA2A78D" wp14:editId="45B8467D">
-            <wp:extent cx="5943600" cy="984250"/>
-            <wp:effectExtent l="0" t="0" r="0" b="6350"/>
-            <wp:docPr id="20" name="Picture 20"/>
-            <wp:cNvGraphicFramePr>
-              <a:graphicFrameLocks xmlns:a="http://schemas.openxmlformats.org/drawingml/2006/main" noChangeAspect="1"/>
-            </wp:cNvGraphicFramePr>
-            <a:graphic xmlns:a="http://schemas.openxmlformats.org/drawingml/2006/main">
-              <a:graphicData uri="http://schemas.openxmlformats.org/drawingml/2006/picture">
-                <pic:pic xmlns:pic="http://schemas.openxmlformats.org/drawingml/2006/picture">
-                  <pic:nvPicPr>
-                    <pic:cNvPr id="1" name=""/>
-                    <pic:cNvPicPr/>
-                  </pic:nvPicPr>
-                  <pic:blipFill>
-                    <a:blip r:embed="rId16"/>
-                    <a:stretch>
-                      <a:fillRect/>
-                    </a:stretch>
-                  </pic:blipFill>
-                  <pic:spPr>
-                    <a:xfrm>
-                      <a:off x="0" y="0"/>
                       <a:ext cx="5943600" cy="984250"/>
                     </a:xfrm>
                     <a:prstGeom prst="rect">
@@ -2531,7 +2239,7 @@
         <w:pStyle w:val="Caption"/>
         <w:jc w:val="center"/>
       </w:pPr>
-      <w:bookmarkStart w:id="8" w:name="_Ref19191780"/>
+      <w:bookmarkStart w:id="7" w:name="_Ref19191780"/>
       <w:r>
         <w:t xml:space="preserve">Figure </w:t>
       </w:r>
@@ -2565,7 +2273,7 @@
         </w:rPr>
         <w:fldChar w:fldCharType="end"/>
       </w:r>
-      <w:bookmarkEnd w:id="8"/>
+      <w:bookmarkEnd w:id="7"/>
       <w:r>
         <w:t xml:space="preserve">.  </w:t>
       </w:r>
@@ -4045,7 +3753,7 @@
 </file>
 
 <file path=customXml/itemProps1.xml><?xml version="1.0" encoding="utf-8"?>
-<ds:datastoreItem xmlns:ds="http://schemas.openxmlformats.org/officeDocument/2006/customXml" ds:itemID="{101C890C-E8A0-47F0-82CF-519535E32D5A}">
+<ds:datastoreItem xmlns:ds="http://schemas.openxmlformats.org/officeDocument/2006/customXml" ds:itemID="{2D68E62F-129D-44DA-9522-FAFF0FFCC55D}">
   <ds:schemaRefs>
     <ds:schemaRef ds:uri="http://schemas.openxmlformats.org/officeDocument/2006/bibliography"/>
   </ds:schemaRefs>

</xml_diff>